<commit_message>
replace img with next Image for resume file type icons, update resume
</commit_message>
<xml_diff>
--- a/frontend/public/Mike_Barberry_Resume.docx
+++ b/frontend/public/Mike_Barberry_Resume.docx
@@ -4,6 +4,7 @@
   <w:body>
     <w:p>
       <w:pPr>
+        <w:spacing w:line="300" w:lineRule="auto"/>
         <w:ind w:left="-720" w:right="0" w:firstLine="720"/>
         <w:jc w:val="center"/>
         <w:rPr/>
@@ -35,6 +36,7 @@
     </w:p>
     <w:p>
       <w:pPr>
+        <w:spacing w:line="300" w:lineRule="auto"/>
         <w:ind w:left="-720" w:right="0" w:firstLine="720"/>
         <w:jc w:val="center"/>
         <w:rPr>
@@ -66,6 +68,7 @@
     </w:p>
     <w:p>
       <w:pPr>
+        <w:spacing w:line="300" w:lineRule="auto"/>
         <w:ind w:left="-720" w:right="0" w:firstLine="720"/>
         <w:jc w:val="center"/>
         <w:rPr/>
@@ -152,17 +155,8 @@
         <w:rPr>
           <w:rtl w:val="0"/>
         </w:rPr>
-        <w:t xml:space="preserve">Experienced software engineer adept at consistently delivering reliable software from ambiguous requirements on tight deadlines using diverse technologies. Accomplished problem-solver with sharp intuition and ability to empathize with stakeholder perspectives. </w:t>
-      </w:r>
-    </w:p>
-    <w:p>
-      <w:pPr>
-        <w:pBdr>
-          <w:bottom w:color="000000" w:space="2" w:sz="8" w:val="single"/>
-        </w:pBdr>
-        <w:jc w:val="center"/>
-        <w:rPr/>
-      </w:pPr>
+        <w:t xml:space="preserve">Experienced engineer adept at consistently delivering reliable software from tenuous requirements on tight deadlines, using diverse technologies. Accomplished problem-solver with sharp intuition and ability to empathize with stakeholder perspectives. </w:t>
+      </w:r>
       <w:r>
         <w:rPr>
           <w:rtl w:val="0"/>
@@ -231,7 +225,7 @@
         <w:rPr>
           <w:rtl w:val="0"/>
         </w:rPr>
-        <w:t xml:space="preserve">Python,  JavaScript,  SQL,  HTML/CSS,  MongoDB QL,  Bash,  Go</w:t>
+        <w:t xml:space="preserve">Python,  JavaScript,  HTML/CSS,  SQL,  MongoDB QL,  Bash,  Go</w:t>
       </w:r>
     </w:p>
     <w:p>
@@ -250,7 +244,7 @@
         <w:rPr>
           <w:rtl w:val="0"/>
         </w:rPr>
-        <w:t xml:space="preserve">  Node.js,  React.js,  Next.js,  NumPy,  Pandas,  Plotly,  Three.js,  Vue.js,  D3,  Express.js,  Puppeteer,  Pygame,  Scikit-learn,  TypeScript</w:t>
+        <w:t xml:space="preserve">  Node.js,  React.js,  Next.js,  TypeScript,  Express.js,  Strapi.js,  Puppeteer,  Vue.js,  D3,  Three.js,  Plotly,  Pygame,  Sklearn,  Pandas,  NumPy</w:t>
       </w:r>
     </w:p>
     <w:p>
@@ -272,7 +266,7 @@
         <w:rPr>
           <w:rtl w:val="0"/>
         </w:rPr>
-        <w:t xml:space="preserve">  AWS (API Gateway,  CloudFormation,  CloudFront,  ECS,  IAM,  Lambda,  Route53,  S3, SES,  etc.),  Docker,  Git,  Nginx,  Unix/Linux</w:t>
+        <w:t xml:space="preserve">  AWS (API Gateway,  CloudFormation,  CloudFront,  ECS,  ECR,  IAM,  Lambda,  Route53,  S3,  SES,  SSM,  etc.),  Docker,  Git,  Nginx,  Unix / Linux</w:t>
       </w:r>
       <w:r>
         <w:rPr>
@@ -304,7 +298,7 @@
         <w:rPr>
           <w:rtl w:val="0"/>
         </w:rPr>
-        <w:t xml:space="preserve"> Azure DevOps,  Figma,  Jira,  Trello,  Whimsical</w:t>
+        <w:t xml:space="preserve"> Jira,  Figma,  Trello,  Whimsical,  Azure DevOps</w:t>
       </w:r>
       <w:r>
         <w:rPr>
@@ -473,14 +467,12 @@
           <w:i w:val="1"/>
           <w:rtl w:val="0"/>
         </w:rPr>
-        <w:t xml:space="preserve">Digital Infuzion is a technology company based on NIH contracts. </w:t>
-      </w:r>
-      <w:r>
-        <w:rPr>
-          <w:i w:val="1"/>
-          <w:rtl w:val="0"/>
-        </w:rPr>
-        <w:t xml:space="preserve"> </w:t>
+        <w:t xml:space="preserve">Digital Infuzion is a technology company based on National Institutes of Health (NIH) contracts. (Lead or only engineer on all projects listed below.)</w:t>
+      </w:r>
+      <w:r>
+        <w:rPr>
+          <w:rtl w:val="0"/>
+        </w:rPr>
       </w:r>
     </w:p>
     <w:p>
@@ -529,13 +521,13 @@
           <w:b w:val="1"/>
           <w:rtl w:val="0"/>
         </w:rPr>
-        <w:t xml:space="preserve">Automated 508 Compliance Tool: </w:t>
-      </w:r>
-      <w:r>
-        <w:rPr>
-          <w:rtl w:val="0"/>
-        </w:rPr>
-        <w:t xml:space="preserve">Automated collection and reporting of Section 508 software accessibility compliance alerts from any website within a tight 3-week timeline, saving the company thousands of dollars in paid subscription services.</w:t>
+        <w:t xml:space="preserve">Automated Tool:  </w:t>
+      </w:r>
+      <w:r>
+        <w:rPr>
+          <w:rtl w:val="0"/>
+        </w:rPr>
+        <w:t xml:space="preserve">Created an automated Node.js tool to collect and report website compliance with Section 508, a section of the Rehabilitation Act of 1973 that mandates accessibility for electronic and information technology used by federal agencies. The program will work on any website. It uses Puppeteer, a code-based version of Chrome, to automatically visit URLs, click, hover, etc., and collect compliance data. Saved the company thousands of dollars that were being paid to a similar third party subscription service.</w:t>
       </w:r>
     </w:p>
     <w:p>
@@ -552,6 +544,13 @@
           <w:b w:val="1"/>
           <w:rtl w:val="0"/>
         </w:rPr>
+        <w:t xml:space="preserve">Centers of Excellence for Influenza Research and Response (</w:t>
+      </w:r>
+      <w:r>
+        <w:rPr>
+          <w:b w:val="1"/>
+          <w:rtl w:val="0"/>
+        </w:rPr>
         <w:t xml:space="preserve">CEIRR</w:t>
       </w:r>
       <w:r>
@@ -559,13 +558,13 @@
           <w:b w:val="1"/>
           <w:rtl w:val="0"/>
         </w:rPr>
-        <w:t xml:space="preserve"> Data Search: </w:t>
-      </w:r>
-      <w:r>
-        <w:rPr>
-          <w:rtl w:val="0"/>
-        </w:rPr>
-        <w:t xml:space="preserve">Developed a new version of a visually compelling and highly interactive data search page, drawing from a previous implementation, for a private portal where users can search from over one million records in 30+ project categories within rigorous time constraints.</w:t>
+        <w:t xml:space="preserve">) Private Data Search Portal: </w:t>
+      </w:r>
+      <w:r>
+        <w:rPr>
+          <w:rtl w:val="0"/>
+        </w:rPr>
+        <w:t xml:space="preserve">Developed a new version of a visually compelling and highly interactive private NIH data search portal using React.js, Next.js, and Node.js, drawing inspiration from a previous implementation. Users can apply a variety of filters that trigger complete data updates and search over a million records in 30+ project categories.</w:t>
       </w:r>
     </w:p>
     <w:p>
@@ -588,7 +587,7 @@
         <w:rPr>
           <w:rtl w:val="0"/>
         </w:rPr>
-        <w:t xml:space="preserve"> Architected data visualizations to gain insight into how over 900 NIH funded grants totaling over 800 million dollars relate to one another using Python and natural language processing (NLP), and created a website where stakeholders can easily access and explore these scatter plots, all within a 4-week deadline.</w:t>
+        <w:t xml:space="preserve">  Built data visualizations to gain insight into how 900+ NIH funded grants, totaling over a billion taxpayer dollars, relate to one another. Performed natural language processing (NLP) in Python on a text field from an Excel dataset. Created HTML files from Ploty graph objects and made the results available on AWS S3 as a lightweight website. </w:t>
       </w:r>
     </w:p>
     <w:p>
@@ -605,13 +604,13 @@
           <w:b w:val="1"/>
           <w:rtl w:val="0"/>
         </w:rPr>
-        <w:t xml:space="preserve">Data Visualization - Parallel Coordinates: </w:t>
-      </w:r>
-      <w:r>
-        <w:rPr>
-          <w:rtl w:val="0"/>
-        </w:rPr>
-        <w:t xml:space="preserve">Designed and constructed a parallel coordinates chart to elucidate relationships between NIH funded grants totalling approximately one billion dollars and project output, and created a website for stakeholder access and exploration, after processing fragmented data.</w:t>
+        <w:t xml:space="preserve">Data Visualization - Parallel Coordinates:  </w:t>
+      </w:r>
+      <w:r>
+        <w:rPr>
+          <w:rtl w:val="0"/>
+        </w:rPr>
+        <w:t xml:space="preserve">Processed NIH data with Node.js. Designed and constructed a parallel coordinates chart with HiPlot / React.js to elucidate relationships between size of grants, in dollars, and project output (i.e. patents, publications, clinical trials). Deployed it as a website to AWS S3.</w:t>
       </w:r>
     </w:p>
     <w:p>
@@ -622,22 +621,19 @@
         </w:numPr>
         <w:spacing w:line="408" w:lineRule="auto"/>
         <w:ind w:left="720" w:hanging="360"/>
-        <w:rPr>
-          <w:b w:val="1"/>
-        </w:rPr>
-      </w:pPr>
-      <w:r>
-        <w:rPr>
-          <w:b w:val="1"/>
-          <w:rtl w:val="0"/>
-        </w:rPr>
-        <w:t xml:space="preserve">Flu Hub: </w:t>
-      </w:r>
-      <w:r>
-        <w:rPr>
-          <w:rtl w:val="0"/>
-        </w:rPr>
-        <w:t xml:space="preserve">Engineered a new full-stack NIH website within a demanding 4-sprint deadline, delivering a robust and scalable solution designed to provide resources and information, with a potential user base of over 300 million individuals.</w:t>
+      </w:pPr>
+      <w:r>
+        <w:rPr>
+          <w:b w:val="1"/>
+          <w:rtl w:val="0"/>
+        </w:rPr>
+        <w:t xml:space="preserve">Flu Hub:  </w:t>
+      </w:r>
+      <w:r>
+        <w:rPr>
+          <w:rtl w:val="0"/>
+        </w:rPr>
+        <w:t xml:space="preserve">Engineered a new informational NIH public website on a deadline. Utilized React.js, Next.js and Node.js to craft 8 pages full of content stored in Strapi.js, a headless content management system (CMS). Configured all pages to have adaptive CSS to provide excellent user experiences on mobile, tablet and desktop. Produced AWS CloudFormation templates, Dockerfiles and performed all deployments.</w:t>
       </w:r>
     </w:p>
     <w:p>
@@ -741,7 +737,7 @@
           <w:i w:val="1"/>
           <w:rtl w:val="0"/>
         </w:rPr>
-        <w:t xml:space="preserve">Competitive Solutions is a technology company that produces their own software and develops solutions for various client contracts</w:t>
+        <w:t xml:space="preserve">Competitive Solutions is a technology company that produces in-house software and works on various client contracts</w:t>
       </w:r>
       <w:r>
         <w:rPr>
@@ -802,7 +798,7 @@
         <w:rPr>
           <w:rtl w:val="0"/>
         </w:rPr>
-        <w:t xml:space="preserve"> Created AWS S3 buckets, Node.js AWS Lambda functions, and AWS IAM permissions to facilitate secure, authorized data sharing with a partner organization.</w:t>
+        <w:t xml:space="preserve">  Implemented method to securely exchange authorized data with a partner organization by creating AWS S3 buckets, AWS IAM permissions and Node.js AWS Lambda functions.</w:t>
       </w:r>
       <w:r>
         <w:rPr>
@@ -833,7 +829,7 @@
         <w:rPr>
           <w:rtl w:val="0"/>
         </w:rPr>
-        <w:t xml:space="preserve"> Designed and developed a solution for admin users to upload and attach documents to regular user data that included building website pages to perform uploads, creating a new MongoDB collection to store document metadata, crafting server side logic to interact with the new collection and upload documents to AWS S3, and implementing additional features to delete documents, edit metadata, and optionally send emails to other qualified admin during the upload process.</w:t>
+        <w:t xml:space="preserve">  Designed and developed a solution for admin users to upload and attach documents to regular user data. Built website pages using React.js to perform uploads, optionally send emails during the upload process, and edit / delete uploads. Created MongoDB collection to store document metadata. Crafted Node.js server API endpoints to upload documents to AWS S3 and execute business logic.</w:t>
       </w:r>
     </w:p>
     <w:p>
@@ -859,14 +855,8 @@
         <w:rPr>
           <w:rtl w:val="0"/>
         </w:rPr>
-        <w:t xml:space="preserve"> Implemented stakeholder requirement to display short IDs on the website by researching open source libraries, incorporating the chosen tool, updating the website code to show it, modifying the server side logic to automatically add short IDs for new users, crafting a Node.js script to add short IDs to existing user data, and extending the database to include a new property.</w:t>
-      </w:r>
-    </w:p>
-    <w:p>
-      <w:pPr>
-        <w:ind w:left="0" w:firstLine="0"/>
-        <w:rPr/>
-      </w:pPr>
+        <w:t xml:space="preserve">  Built features to display short IDs on the website. Researched open source solutions. Added an open source library function and configured it to automatically add short IDs to new data. Wrote and executed a Node.js script to add IDs to existing data. Updated React.js website code and Node.js server API routes. </w:t>
+      </w:r>
       <w:r>
         <w:rPr>
           <w:rtl w:val="0"/>
@@ -940,7 +930,6 @@
           <w:rPr>
             <w:b w:val="1"/>
             <w:color w:val="1155cc"/>
-            <w:u w:val="single"/>
             <w:rtl w:val="0"/>
           </w:rPr>
           <w:t xml:space="preserve">Cat Facts</w:t>
@@ -988,7 +977,6 @@
           <w:rPr>
             <w:b w:val="1"/>
             <w:color w:val="1155cc"/>
-            <w:u w:val="single"/>
             <w:rtl w:val="0"/>
           </w:rPr>
           <w:t xml:space="preserve">Go Tasker</w:t>
@@ -1030,7 +1018,6 @@
           <w:rPr>
             <w:b w:val="1"/>
             <w:color w:val="1155cc"/>
-            <w:u w:val="single"/>
             <w:rtl w:val="0"/>
           </w:rPr>
           <w:t xml:space="preserve">MikeBarberry.com</w:t>
@@ -1077,7 +1064,6 @@
           <w:rPr>
             <w:b w:val="1"/>
             <w:color w:val="1155cc"/>
-            <w:u w:val="single"/>
             <w:rtl w:val="0"/>
           </w:rPr>
           <w:t xml:space="preserve">Quote Generator</w:t>

</xml_diff>

<commit_message>
improve styling on mobile contact page, update resume
</commit_message>
<xml_diff>
--- a/frontend/public/Mike_Barberry_Resume.docx
+++ b/frontend/public/Mike_Barberry_Resume.docx
@@ -107,7 +107,10 @@
     <w:p>
       <w:pPr>
         <w:spacing w:line="335.99999999999994" w:lineRule="auto"/>
-        <w:rPr/>
+        <w:rPr>
+          <w:sz w:val="16"/>
+          <w:szCs w:val="16"/>
+        </w:rPr>
       </w:pPr>
       <w:r>
         <w:rPr>
@@ -138,7 +141,10 @@
     <w:p>
       <w:pPr>
         <w:spacing w:line="335.99999999999994" w:lineRule="auto"/>
-        <w:rPr/>
+        <w:rPr>
+          <w:sz w:val="16"/>
+          <w:szCs w:val="16"/>
+        </w:rPr>
       </w:pPr>
       <w:r>
         <w:rPr>
@@ -155,7 +161,26 @@
         <w:rPr>
           <w:rtl w:val="0"/>
         </w:rPr>
-        <w:t xml:space="preserve">Experienced software engineer with expert level React and Node.js skills. Adept at consistently delivering reliable projects on tight deadlines. Strong intuition in terms of technical approaches to solve difficult problems. Good ability to empathize with stakeholder perspectives. </w:t>
+        <w:t xml:space="preserve">Talented</w:t>
+      </w:r>
+      <w:r>
+        <w:rPr>
+          <w:rtl w:val="0"/>
+        </w:rPr>
+        <w:t xml:space="preserve"> software engineer with expert React.js and Node.js skills. Adept at consistently delivering full featured, reliable projects on deadlines. Intuitive ability to identify effective technical approaches to solve complex problems. Select project</w:t>
+      </w:r>
+      <w:r>
+        <w:rPr>
+          <w:i w:val="1"/>
+          <w:rtl w:val="0"/>
+        </w:rPr>
+        <w:t xml:space="preserve"> </w:t>
+      </w:r>
+      <w:r>
+        <w:rPr>
+          <w:rtl w:val="0"/>
+        </w:rPr>
+        <w:t xml:space="preserve">screenshots are available on the ‘About’ page of my website. </w:t>
       </w:r>
     </w:p>
     <w:p>
@@ -253,7 +278,7 @@
         <w:rPr>
           <w:rtl w:val="0"/>
         </w:rPr>
-        <w:t xml:space="preserve">  React,  Next.js,  Node.js,  MUI,  ChakraUI,  TypeScript,  Express.js,  Strapi.js,  Vue.js,  Three.js,  Puppeteer,  Plotly,  Pygame,  Sklearn,  Pandas,  NumPy</w:t>
+        <w:t xml:space="preserve">  React.js,  Next.js,  Node.js,  MUI,  ChakraUI,  TypeScript,  Express.js,  Strapi.js,  Vue.js,  Three.js,  Puppeteer,  Plotly,  Pygame,  Sklearn,  Pandas,  NumPy</w:t>
       </w:r>
     </w:p>
     <w:p>
@@ -311,6 +336,8 @@
       <w:pPr>
         <w:rPr>
           <w:b w:val="1"/>
+          <w:sz w:val="16"/>
+          <w:szCs w:val="16"/>
         </w:rPr>
       </w:pPr>
       <w:r>
@@ -476,8 +503,8 @@
         <w:spacing w:line="335.99999999999994" w:lineRule="auto"/>
         <w:rPr>
           <w:i w:val="1"/>
-          <w:sz w:val="16"/>
-          <w:szCs w:val="16"/>
+          <w:sz w:val="10"/>
+          <w:szCs w:val="10"/>
         </w:rPr>
       </w:pPr>
       <w:r>
@@ -554,7 +581,21 @@
           <w:i w:val="1"/>
           <w:rtl w:val="0"/>
         </w:rPr>
-        <w:t xml:space="preserve">Created a web page for CEIRR, a NIH center, where users can filter and select from over a million records.</w:t>
+        <w:t xml:space="preserve">Created a web page for </w:t>
+      </w:r>
+      <w:r>
+        <w:rPr>
+          <w:i w:val="1"/>
+          <w:rtl w:val="0"/>
+        </w:rPr>
+        <w:t xml:space="preserve">CEIRR</w:t>
+      </w:r>
+      <w:r>
+        <w:rPr>
+          <w:i w:val="1"/>
+          <w:rtl w:val="0"/>
+        </w:rPr>
+        <w:t xml:space="preserve">, a NIH center, where users can filter and select from over a million records.</w:t>
       </w:r>
       <w:r>
         <w:rPr>
@@ -672,8 +713,8 @@
         <w:spacing w:line="408" w:lineRule="auto"/>
         <w:ind w:left="720" w:firstLine="0"/>
         <w:rPr>
-          <w:sz w:val="16"/>
-          <w:szCs w:val="16"/>
+          <w:sz w:val="12"/>
+          <w:szCs w:val="12"/>
         </w:rPr>
       </w:pPr>
       <w:r>
@@ -769,7 +810,7 @@
           <w:i w:val="1"/>
           <w:rtl w:val="0"/>
         </w:rPr>
-        <w:t xml:space="preserve">Competitive Solutions is a technology company that produces software they own as well as for various client contracts</w:t>
+        <w:t xml:space="preserve">Competitive Solutions is a technology company that produces software they own and sell as a subscription service, as well as for various client contracts</w:t>
       </w:r>
       <w:r>
         <w:rPr>
@@ -784,8 +825,8 @@
         <w:spacing w:line="335.99999999999994" w:lineRule="auto"/>
         <w:rPr>
           <w:i w:val="1"/>
-          <w:sz w:val="16"/>
-          <w:szCs w:val="16"/>
+          <w:sz w:val="10"/>
+          <w:szCs w:val="10"/>
         </w:rPr>
       </w:pPr>
       <w:r>
@@ -1072,7 +1113,7 @@
         <w:rPr>
           <w:rtl w:val="0"/>
         </w:rPr>
-        <w:t xml:space="preserve">Personal website featuring a 3D animation   </w:t>
+        <w:t xml:space="preserve">Personal website featuring a 3D animation and blog   </w:t>
       </w:r>
     </w:p>
     <w:p>
@@ -1135,7 +1176,10 @@
       <w:pPr>
         <w:spacing w:line="300" w:lineRule="auto"/>
         <w:jc w:val="center"/>
-        <w:rPr/>
+        <w:rPr>
+          <w:sz w:val="16"/>
+          <w:szCs w:val="16"/>
+        </w:rPr>
       </w:pPr>
       <w:r>
         <w:rPr>
@@ -1174,7 +1218,7 @@
     </w:p>
     <w:p>
       <w:pPr>
-        <w:spacing w:line="288" w:lineRule="auto"/>
+        <w:spacing w:line="384.00000000000006" w:lineRule="auto"/>
         <w:rPr>
           <w:b w:val="1"/>
         </w:rPr>
@@ -1235,7 +1279,7 @@
     </w:p>
     <w:p>
       <w:pPr>
-        <w:spacing w:line="288" w:lineRule="auto"/>
+        <w:spacing w:line="384.00000000000006" w:lineRule="auto"/>
         <w:rPr/>
       </w:pPr>
       <w:r>

</xml_diff>

<commit_message>
update photo of me & resume
</commit_message>
<xml_diff>
--- a/frontend/public/Mike_Barberry_Resume.docx
+++ b/frontend/public/Mike_Barberry_Resume.docx
@@ -4,7 +4,7 @@
   <w:body>
     <w:p>
       <w:pPr>
-        <w:spacing w:line="300" w:lineRule="auto"/>
+        <w:spacing w:line="360" w:lineRule="auto"/>
         <w:ind w:left="-720" w:right="0" w:firstLine="720"/>
         <w:jc w:val="center"/>
         <w:rPr/>
@@ -36,7 +36,7 @@
     </w:p>
     <w:p>
       <w:pPr>
-        <w:spacing w:line="300" w:lineRule="auto"/>
+        <w:spacing w:line="360" w:lineRule="auto"/>
         <w:ind w:left="-720" w:right="0" w:firstLine="720"/>
         <w:jc w:val="center"/>
         <w:rPr>
@@ -68,7 +68,7 @@
     </w:p>
     <w:p>
       <w:pPr>
-        <w:spacing w:line="300" w:lineRule="auto"/>
+        <w:spacing w:line="360" w:lineRule="auto"/>
         <w:ind w:left="-720" w:right="0" w:firstLine="720"/>
         <w:jc w:val="center"/>
         <w:rPr/>
@@ -106,7 +106,7 @@
     </w:p>
     <w:p>
       <w:pPr>
-        <w:spacing w:line="335.99999999999994" w:lineRule="auto"/>
+        <w:spacing w:line="360" w:lineRule="auto"/>
         <w:rPr>
           <w:sz w:val="16"/>
           <w:szCs w:val="16"/>
@@ -120,7 +120,7 @@
     </w:p>
     <w:p>
       <w:pPr>
-        <w:spacing w:line="335.99999999999994" w:lineRule="auto"/>
+        <w:spacing w:line="360" w:lineRule="auto"/>
         <w:jc w:val="center"/>
         <w:rPr>
           <w:b w:val="1"/>
@@ -140,7 +140,7 @@
     </w:p>
     <w:p>
       <w:pPr>
-        <w:spacing w:line="335.99999999999994" w:lineRule="auto"/>
+        <w:spacing w:line="360" w:lineRule="auto"/>
         <w:rPr>
           <w:sz w:val="16"/>
           <w:szCs w:val="16"/>
@@ -161,26 +161,12 @@
         <w:rPr>
           <w:rtl w:val="0"/>
         </w:rPr>
-        <w:t xml:space="preserve">Talented</w:t>
-      </w:r>
-      <w:r>
-        <w:rPr>
-          <w:rtl w:val="0"/>
-        </w:rPr>
-        <w:t xml:space="preserve"> software engineer with expert React.js and Node.js skills. Adept at consistently delivering full featured, reliable projects on deadlines. Intuitive ability to identify effective technical approaches to solve complex problems. Select project</w:t>
-      </w:r>
-      <w:r>
-        <w:rPr>
-          <w:i w:val="1"/>
-          <w:rtl w:val="0"/>
-        </w:rPr>
-        <w:t xml:space="preserve"> </w:t>
-      </w:r>
-      <w:r>
-        <w:rPr>
-          <w:rtl w:val="0"/>
-        </w:rPr>
-        <w:t xml:space="preserve">screenshots are available on the ‘About’ page of my website. </w:t>
+        <w:t xml:space="preserve">Recently engineered and delivered 5 significant software projects for National Institutes of Health (NIH) contracts at Digital Infuzion, mostly myself. Very proficient at JavaScript, React.js and Node.js, and proficient in Python. Possess unique ability to intuitively recognize effective strategies to solve complex software development problems. </w:t>
+      </w:r>
+      <w:r>
+        <w:rPr>
+          <w:rtl w:val="0"/>
+        </w:rPr>
       </w:r>
     </w:p>
     <w:p>
@@ -202,6 +188,7 @@
         <w:pBdr>
           <w:bottom w:color="000000" w:space="2" w:sz="8" w:val="single"/>
         </w:pBdr>
+        <w:spacing w:line="360" w:lineRule="auto"/>
         <w:jc w:val="center"/>
         <w:rPr/>
       </w:pPr>
@@ -214,6 +201,7 @@
     </w:p>
     <w:p>
       <w:pPr>
+        <w:spacing w:line="360" w:lineRule="auto"/>
         <w:rPr>
           <w:sz w:val="4"/>
           <w:szCs w:val="4"/>
@@ -227,6 +215,7 @@
     </w:p>
     <w:p>
       <w:pPr>
+        <w:spacing w:line="360" w:lineRule="auto"/>
         <w:rPr>
           <w:sz w:val="6"/>
           <w:szCs w:val="6"/>
@@ -278,7 +267,7 @@
         <w:rPr>
           <w:rtl w:val="0"/>
         </w:rPr>
-        <w:t xml:space="preserve">  React.js,  Next.js,  Node.js,  MUI,  ChakraUI,  TypeScript,  Express.js,  Strapi.js,  Vue.js,  Three.js,  Puppeteer,  Plotly,  Pygame,  Sklearn,  Pandas,  NumPy</w:t>
+        <w:t xml:space="preserve">  React.js,  Node.js,  Next.js,  TypeScript,  MUI,  ChakraUI,  Express.js,  Strapi.js,  Vue.js,  Three.js,  Puppeteer,  Plotly,  Pygame,  Sklearn,  Pandas,  NumPy</w:t>
       </w:r>
     </w:p>
     <w:p>
@@ -297,7 +286,7 @@
         <w:rPr>
           <w:rtl w:val="0"/>
         </w:rPr>
-        <w:t xml:space="preserve">  Git,  Unix / Linux,  Docker,  Nginx,  AWS (S3,  Lambda,  Route53,  ECS,  CloudFormation,  API Gateway,  CloudFront,  SES,  SSM,  ECR,  IAM,  etc.)</w:t>
+        <w:t xml:space="preserve">  Git,  Unix / Linux,  Docker,  Nginx,  AWS (S3,  Lambda,  Route53,  ECS,  CloudFormation,  IAM, SES,  etc.)</w:t>
       </w:r>
     </w:p>
     <w:p>
@@ -334,6 +323,7 @@
     </w:p>
     <w:p>
       <w:pPr>
+        <w:spacing w:line="360" w:lineRule="auto"/>
         <w:rPr>
           <w:b w:val="1"/>
           <w:sz w:val="16"/>
@@ -351,6 +341,7 @@
         <w:pBdr>
           <w:bottom w:color="000000" w:space="2" w:sz="8" w:val="single"/>
         </w:pBdr>
+        <w:spacing w:line="360" w:lineRule="auto"/>
         <w:jc w:val="center"/>
         <w:rPr>
           <w:b w:val="1"/>
@@ -370,6 +361,7 @@
     </w:p>
     <w:p>
       <w:pPr>
+        <w:spacing w:line="360" w:lineRule="auto"/>
         <w:rPr>
           <w:b w:val="1"/>
           <w:sz w:val="4"/>
@@ -384,6 +376,7 @@
     </w:p>
     <w:p>
       <w:pPr>
+        <w:spacing w:line="360" w:lineRule="auto"/>
         <w:rPr>
           <w:b w:val="1"/>
           <w:sz w:val="6"/>
@@ -398,7 +391,7 @@
     </w:p>
     <w:p>
       <w:pPr>
-        <w:spacing w:line="335.99999999999994" w:lineRule="auto"/>
+        <w:spacing w:line="360" w:lineRule="auto"/>
         <w:rPr>
           <w:b w:val="1"/>
           <w:sz w:val="4"/>
@@ -470,7 +463,7 @@
     </w:p>
     <w:p>
       <w:pPr>
-        <w:spacing w:line="335.99999999999994" w:lineRule="auto"/>
+        <w:spacing w:line="360" w:lineRule="auto"/>
         <w:rPr>
           <w:i w:val="1"/>
           <w:sz w:val="4"/>
@@ -485,7 +478,7 @@
     </w:p>
     <w:p>
       <w:pPr>
-        <w:spacing w:line="335.99999999999994" w:lineRule="auto"/>
+        <w:spacing w:line="360" w:lineRule="auto"/>
         <w:rPr>
           <w:i w:val="1"/>
         </w:rPr>
@@ -500,21 +493,22 @@
     </w:p>
     <w:p>
       <w:pPr>
-        <w:spacing w:line="335.99999999999994" w:lineRule="auto"/>
+        <w:spacing w:line="360" w:lineRule="auto"/>
         <w:rPr>
           <w:i w:val="1"/>
-          <w:sz w:val="10"/>
-          <w:szCs w:val="10"/>
-        </w:rPr>
-      </w:pPr>
-      <w:r>
-        <w:rPr>
-          <w:rtl w:val="0"/>
-        </w:rPr>
-      </w:r>
-    </w:p>
-    <w:p>
-      <w:pPr>
+          <w:sz w:val="4"/>
+          <w:szCs w:val="4"/>
+        </w:rPr>
+      </w:pPr>
+      <w:r>
+        <w:rPr>
+          <w:rtl w:val="0"/>
+        </w:rPr>
+      </w:r>
+    </w:p>
+    <w:p>
+      <w:pPr>
+        <w:spacing w:line="360" w:lineRule="auto"/>
         <w:rPr>
           <w:i w:val="1"/>
           <w:sz w:val="4"/>
@@ -533,7 +527,7 @@
           <w:ilvl w:val="0"/>
           <w:numId w:val="2"/>
         </w:numPr>
-        <w:spacing w:line="408" w:lineRule="auto"/>
+        <w:spacing w:line="360" w:lineRule="auto"/>
         <w:ind w:left="720" w:hanging="360"/>
         <w:rPr>
           <w:b w:val="1"/>
@@ -566,7 +560,7 @@
           <w:ilvl w:val="0"/>
           <w:numId w:val="2"/>
         </w:numPr>
-        <w:spacing w:line="408" w:lineRule="auto"/>
+        <w:spacing w:line="360" w:lineRule="auto"/>
         <w:ind w:left="720" w:hanging="360"/>
       </w:pPr>
       <w:r>
@@ -610,7 +604,7 @@
           <w:ilvl w:val="0"/>
           <w:numId w:val="2"/>
         </w:numPr>
-        <w:spacing w:line="408" w:lineRule="auto"/>
+        <w:spacing w:line="360" w:lineRule="auto"/>
         <w:ind w:left="720" w:hanging="360"/>
       </w:pPr>
       <w:r>
@@ -640,7 +634,7 @@
           <w:ilvl w:val="0"/>
           <w:numId w:val="2"/>
         </w:numPr>
-        <w:spacing w:line="408" w:lineRule="auto"/>
+        <w:spacing w:line="360" w:lineRule="auto"/>
         <w:ind w:left="720" w:hanging="360"/>
       </w:pPr>
       <w:r>
@@ -676,7 +670,7 @@
           <w:ilvl w:val="0"/>
           <w:numId w:val="2"/>
         </w:numPr>
-        <w:spacing w:line="408" w:lineRule="auto"/>
+        <w:spacing w:line="360" w:lineRule="auto"/>
         <w:ind w:left="720" w:hanging="360"/>
         <w:rPr>
           <w:b w:val="1"/>
@@ -710,22 +704,22 @@
     </w:p>
     <w:p>
       <w:pPr>
-        <w:spacing w:line="408" w:lineRule="auto"/>
+        <w:spacing w:line="360" w:lineRule="auto"/>
         <w:ind w:left="720" w:firstLine="0"/>
         <w:rPr>
-          <w:sz w:val="12"/>
-          <w:szCs w:val="12"/>
-        </w:rPr>
-      </w:pPr>
-      <w:r>
-        <w:rPr>
-          <w:rtl w:val="0"/>
-        </w:rPr>
-      </w:r>
-    </w:p>
-    <w:p>
-      <w:pPr>
-        <w:spacing w:line="335.99999999999994" w:lineRule="auto"/>
+          <w:sz w:val="16"/>
+          <w:szCs w:val="16"/>
+        </w:rPr>
+      </w:pPr>
+      <w:r>
+        <w:rPr>
+          <w:rtl w:val="0"/>
+        </w:rPr>
+      </w:r>
+    </w:p>
+    <w:p>
+      <w:pPr>
+        <w:spacing w:line="360" w:lineRule="auto"/>
         <w:rPr>
           <w:sz w:val="4"/>
           <w:szCs w:val="4"/>
@@ -785,7 +779,7 @@
     </w:p>
     <w:p>
       <w:pPr>
-        <w:spacing w:line="335.99999999999994" w:lineRule="auto"/>
+        <w:spacing w:line="360" w:lineRule="auto"/>
         <w:rPr>
           <w:i w:val="1"/>
           <w:sz w:val="4"/>
@@ -800,7 +794,7 @@
     </w:p>
     <w:p>
       <w:pPr>
-        <w:spacing w:line="335.99999999999994" w:lineRule="auto"/>
+        <w:spacing w:line="360" w:lineRule="auto"/>
         <w:rPr>
           <w:i w:val="1"/>
         </w:rPr>
@@ -822,22 +816,22 @@
     </w:p>
     <w:p>
       <w:pPr>
-        <w:spacing w:line="335.99999999999994" w:lineRule="auto"/>
+        <w:spacing w:line="360" w:lineRule="auto"/>
         <w:rPr>
           <w:i w:val="1"/>
-          <w:sz w:val="10"/>
-          <w:szCs w:val="10"/>
-        </w:rPr>
-      </w:pPr>
-      <w:r>
-        <w:rPr>
-          <w:rtl w:val="0"/>
-        </w:rPr>
-      </w:r>
-    </w:p>
-    <w:p>
-      <w:pPr>
-        <w:spacing w:line="300" w:lineRule="auto"/>
+          <w:sz w:val="4"/>
+          <w:szCs w:val="4"/>
+        </w:rPr>
+      </w:pPr>
+      <w:r>
+        <w:rPr>
+          <w:rtl w:val="0"/>
+        </w:rPr>
+      </w:r>
+    </w:p>
+    <w:p>
+      <w:pPr>
+        <w:spacing w:line="360" w:lineRule="auto"/>
         <w:ind w:left="0" w:firstLine="0"/>
         <w:rPr>
           <w:b w:val="1"/>
@@ -857,7 +851,7 @@
           <w:ilvl w:val="0"/>
           <w:numId w:val="1"/>
         </w:numPr>
-        <w:spacing w:line="408" w:lineRule="auto"/>
+        <w:spacing w:line="360" w:lineRule="auto"/>
         <w:ind w:left="720" w:hanging="360"/>
       </w:pPr>
       <w:r>
@@ -885,7 +879,7 @@
           <w:ilvl w:val="0"/>
           <w:numId w:val="1"/>
         </w:numPr>
-        <w:spacing w:line="408" w:lineRule="auto"/>
+        <w:spacing w:line="360" w:lineRule="auto"/>
         <w:ind w:left="720" w:hanging="360"/>
         <w:rPr>
           <w:u w:val="none"/>
@@ -911,7 +905,7 @@
           <w:ilvl w:val="0"/>
           <w:numId w:val="1"/>
         </w:numPr>
-        <w:spacing w:line="408" w:lineRule="auto"/>
+        <w:spacing w:line="360" w:lineRule="auto"/>
         <w:ind w:left="720" w:hanging="360"/>
         <w:rPr>
           <w:u w:val="none"/>
@@ -941,6 +935,7 @@
         <w:pBdr>
           <w:bottom w:color="000000" w:space="2" w:sz="8" w:val="single"/>
         </w:pBdr>
+        <w:spacing w:line="360" w:lineRule="auto"/>
         <w:jc w:val="center"/>
         <w:rPr/>
       </w:pPr>
@@ -973,7 +968,7 @@
     </w:p>
     <w:p>
       <w:pPr>
-        <w:spacing w:line="335.99999999999994" w:lineRule="auto"/>
+        <w:spacing w:line="360" w:lineRule="auto"/>
         <w:rPr>
           <w:sz w:val="6"/>
           <w:szCs w:val="6"/>
@@ -992,7 +987,7 @@
     </w:p>
     <w:p>
       <w:pPr>
-        <w:spacing w:line="288" w:lineRule="auto"/>
+        <w:spacing w:line="360" w:lineRule="auto"/>
         <w:jc w:val="center"/>
         <w:rPr>
           <w:b w:val="1"/>
@@ -1018,7 +1013,7 @@
     </w:p>
     <w:p>
       <w:pPr>
-        <w:spacing w:line="288" w:lineRule="auto"/>
+        <w:spacing w:line="360" w:lineRule="auto"/>
         <w:rPr/>
       </w:pPr>
       <w:r>
@@ -1030,7 +1025,7 @@
     </w:p>
     <w:p>
       <w:pPr>
-        <w:spacing w:line="288" w:lineRule="auto"/>
+        <w:spacing w:line="360" w:lineRule="auto"/>
         <w:rPr/>
       </w:pPr>
       <w:r>
@@ -1041,7 +1036,7 @@
     </w:p>
     <w:p>
       <w:pPr>
-        <w:spacing w:line="288" w:lineRule="auto"/>
+        <w:spacing w:line="360" w:lineRule="auto"/>
         <w:jc w:val="center"/>
         <w:rPr/>
       </w:pPr>
@@ -1065,7 +1060,7 @@
     </w:p>
     <w:p>
       <w:pPr>
-        <w:spacing w:line="288" w:lineRule="auto"/>
+        <w:spacing w:line="360" w:lineRule="auto"/>
         <w:rPr/>
       </w:pPr>
       <w:r>
@@ -1077,7 +1072,7 @@
     </w:p>
     <w:p>
       <w:pPr>
-        <w:spacing w:line="288" w:lineRule="auto"/>
+        <w:spacing w:line="360" w:lineRule="auto"/>
         <w:jc w:val="center"/>
         <w:rPr/>
       </w:pPr>
@@ -1106,7 +1101,7 @@
     </w:p>
     <w:p>
       <w:pPr>
-        <w:spacing w:line="288" w:lineRule="auto"/>
+        <w:spacing w:line="360" w:lineRule="auto"/>
         <w:rPr/>
       </w:pPr>
       <w:r>
@@ -1118,7 +1113,7 @@
     </w:p>
     <w:p>
       <w:pPr>
-        <w:spacing w:line="288" w:lineRule="auto"/>
+        <w:spacing w:line="360" w:lineRule="auto"/>
         <w:rPr/>
       </w:pPr>
       <w:r>
@@ -1129,7 +1124,7 @@
     </w:p>
     <w:p>
       <w:pPr>
-        <w:spacing w:line="288" w:lineRule="auto"/>
+        <w:spacing w:line="360" w:lineRule="auto"/>
         <w:jc w:val="center"/>
         <w:rPr/>
       </w:pPr>
@@ -1153,7 +1148,7 @@
     </w:p>
     <w:p>
       <w:pPr>
-        <w:spacing w:line="288" w:lineRule="auto"/>
+        <w:spacing w:line="360" w:lineRule="auto"/>
         <w:rPr/>
         <w:sectPr>
           <w:type w:val="continuous"/>
@@ -1174,7 +1169,7 @@
     </w:p>
     <w:p>
       <w:pPr>
-        <w:spacing w:line="300" w:lineRule="auto"/>
+        <w:spacing w:line="360" w:lineRule="auto"/>
         <w:jc w:val="center"/>
         <w:rPr>
           <w:sz w:val="16"/>
@@ -1192,6 +1187,7 @@
         <w:pBdr>
           <w:bottom w:color="000000" w:space="2" w:sz="8" w:val="single"/>
         </w:pBdr>
+        <w:spacing w:line="360" w:lineRule="auto"/>
         <w:jc w:val="center"/>
         <w:rPr/>
       </w:pPr>
@@ -1204,6 +1200,7 @@
     </w:p>
     <w:p>
       <w:pPr>
+        <w:spacing w:line="360" w:lineRule="auto"/>
         <w:rPr>
           <w:b w:val="1"/>
           <w:sz w:val="6"/>
@@ -1218,7 +1215,7 @@
     </w:p>
     <w:p>
       <w:pPr>
-        <w:spacing w:line="384.00000000000006" w:lineRule="auto"/>
+        <w:spacing w:line="360" w:lineRule="auto"/>
         <w:rPr>
           <w:b w:val="1"/>
         </w:rPr>
@@ -1279,7 +1276,7 @@
     </w:p>
     <w:p>
       <w:pPr>
-        <w:spacing w:line="384.00000000000006" w:lineRule="auto"/>
+        <w:spacing w:line="360" w:lineRule="auto"/>
         <w:rPr/>
       </w:pPr>
       <w:r>

</xml_diff>

<commit_message>
improve about card tooltips, update resume
</commit_message>
<xml_diff>
--- a/frontend/public/Mike_Barberry_Resume.docx
+++ b/frontend/public/Mike_Barberry_Resume.docx
@@ -108,8 +108,8 @@
       <w:pPr>
         <w:spacing w:line="360" w:lineRule="auto"/>
         <w:rPr>
-          <w:sz w:val="16"/>
-          <w:szCs w:val="16"/>
+          <w:sz w:val="10"/>
+          <w:szCs w:val="10"/>
         </w:rPr>
       </w:pPr>
       <w:r>
@@ -142,8 +142,8 @@
       <w:pPr>
         <w:spacing w:line="360" w:lineRule="auto"/>
         <w:rPr>
-          <w:sz w:val="16"/>
-          <w:szCs w:val="16"/>
+          <w:sz w:val="10"/>
+          <w:szCs w:val="10"/>
         </w:rPr>
       </w:pPr>
       <w:r>
@@ -161,12 +161,7 @@
         <w:rPr>
           <w:rtl w:val="0"/>
         </w:rPr>
-        <w:t xml:space="preserve">Recently engineered and delivered 5 significant software projects for National Institutes of Health (NIH) contracts at Digital Infuzion, mostly myself. Very proficient at JavaScript, React.js and Node.js, and proficient in Python. Possess unique ability to intuitively recognize effective strategies to solve complex software development problems. </w:t>
-      </w:r>
-      <w:r>
-        <w:rPr>
-          <w:rtl w:val="0"/>
-        </w:rPr>
+        <w:t xml:space="preserve">Experienced engineer adept at consistently delivering reliable software from tenuous requirements on tight deadlines, using diverse technologies. Accomplished problem-solver with sharp intuition and ability to empathize with stakeholder perspectives. </w:t>
       </w:r>
     </w:p>
     <w:p>
@@ -248,7 +243,7 @@
         <w:rPr>
           <w:rtl w:val="0"/>
         </w:rPr>
-        <w:t xml:space="preserve">JavaScript,  Python,  Go,  HTML / CSS,  SQL,  MongoDB QL,  Bash</w:t>
+        <w:t xml:space="preserve">Python,  JavaScript,  HTML/CSS,  SQL,  MongoDB QL,  Bash,  Go</w:t>
       </w:r>
     </w:p>
     <w:p>
@@ -267,13 +262,16 @@
         <w:rPr>
           <w:rtl w:val="0"/>
         </w:rPr>
-        <w:t xml:space="preserve">  React.js,  Node.js,  Next.js,  TypeScript,  MUI,  ChakraUI,  Express.js,  Strapi.js,  Vue.js,  Three.js,  Puppeteer,  Plotly,  Pygame,  Sklearn,  Pandas,  NumPy</w:t>
-      </w:r>
-    </w:p>
-    <w:p>
-      <w:pPr>
-        <w:spacing w:line="360" w:lineRule="auto"/>
-        <w:rPr/>
+        <w:t xml:space="preserve">  Node.js,  React.js,  Next.js,  TypeScript,  Express.js,  Strapi.js,  Puppeteer,  Vue.js,  D3,  Three.js,  Plotly,  Pygame,  Sklearn,  Pandas,  NumPy</w:t>
+      </w:r>
+    </w:p>
+    <w:p>
+      <w:pPr>
+        <w:spacing w:line="360" w:lineRule="auto"/>
+        <w:rPr>
+          <w:sz w:val="4"/>
+          <w:szCs w:val="4"/>
+        </w:rPr>
       </w:pPr>
       <w:r>
         <w:rPr>
@@ -286,7 +284,12 @@
         <w:rPr>
           <w:rtl w:val="0"/>
         </w:rPr>
-        <w:t xml:space="preserve">  Git,  Unix / Linux,  Docker,  Nginx,  AWS (S3,  Lambda,  Route53,  ECS,  CloudFormation,  IAM, SES,  etc.)</w:t>
+        <w:t xml:space="preserve">  AWS (API Gateway,  CloudFormation,  CloudFront,  ECS,  ECR,  IAM,  Lambda,  Route53,  S3,  SES,  SSM,  etc.),  Docker,  Git,  Nginx,  Unix / Linux</w:t>
+      </w:r>
+      <w:r>
+        <w:rPr>
+          <w:rtl w:val="0"/>
+        </w:rPr>
       </w:r>
     </w:p>
     <w:p>
@@ -313,7 +316,7 @@
         <w:rPr>
           <w:rtl w:val="0"/>
         </w:rPr>
-        <w:t xml:space="preserve"> Figma,  Jira,  Azure DevOps,  Trello,  Whimsical </w:t>
+        <w:t xml:space="preserve"> Jira,  Figma,  Trello,  Whimsical,  Azure DevOps</w:t>
       </w:r>
       <w:r>
         <w:rPr>
@@ -466,8 +469,8 @@
         <w:spacing w:line="360" w:lineRule="auto"/>
         <w:rPr>
           <w:i w:val="1"/>
-          <w:sz w:val="4"/>
-          <w:szCs w:val="4"/>
+          <w:sz w:val="10"/>
+          <w:szCs w:val="10"/>
         </w:rPr>
       </w:pPr>
       <w:r>
@@ -488,7 +491,12 @@
           <w:i w:val="1"/>
           <w:rtl w:val="0"/>
         </w:rPr>
-        <w:t xml:space="preserve">Digital Infuzion is a technology company based on National Institutes of Health (NIH) contracts. </w:t>
+        <w:t xml:space="preserve">Digital Infuzion is a technology company based on National Institutes of Health (NIH) contracts. (Lead or only engineer on all projects listed below.)</w:t>
+      </w:r>
+      <w:r>
+        <w:rPr>
+          <w:rtl w:val="0"/>
+        </w:rPr>
       </w:r>
     </w:p>
     <w:p>
@@ -496,8 +504,8 @@
         <w:spacing w:line="360" w:lineRule="auto"/>
         <w:rPr>
           <w:i w:val="1"/>
-          <w:sz w:val="4"/>
-          <w:szCs w:val="4"/>
+          <w:sz w:val="16"/>
+          <w:szCs w:val="16"/>
         </w:rPr>
       </w:pPr>
       <w:r>
@@ -538,20 +546,13 @@
           <w:b w:val="1"/>
           <w:rtl w:val="0"/>
         </w:rPr>
-        <w:t xml:space="preserve">Flu Hub:  </w:t>
-      </w:r>
-      <w:r>
-        <w:rPr>
-          <w:i w:val="1"/>
-          <w:rtl w:val="0"/>
-        </w:rPr>
-        <w:t xml:space="preserve">Engineered a new NIH website. </w:t>
-      </w:r>
-      <w:r>
-        <w:rPr>
-          <w:rtl w:val="0"/>
-        </w:rPr>
-        <w:t xml:space="preserve">Utilized React, MUI, Next.js and Strapi.js to create a new full-stack website for the NIH based off of mockups from the design team. Content is stored in Strapi.js, a headless CMS, to offer the content team some flexibility to perform updates. Additionally, created AWS CloudFormation templates, Dockerfiles and Azure pipelines to deploy to AWS ECS and perform automatic deployments on git triggers, such as tags and merges.</w:t>
+        <w:t xml:space="preserve">Automated Tool:  </w:t>
+      </w:r>
+      <w:r>
+        <w:rPr>
+          <w:rtl w:val="0"/>
+        </w:rPr>
+        <w:t xml:space="preserve">Created an automated Node.js tool to collect and report website compliance with Section 508, a section of the Rehabilitation Act of 1973 that mandates accessibility for electronic and information technology used by federal agencies. The program will work on any website. It uses Puppeteer, a code-based version of Chrome, to automatically visit URLs, click, hover, etc., and collect compliance data. Saved the company thousands of dollars that were being paid to a similar third party subscription service.</w:t>
       </w:r>
     </w:p>
     <w:p>
@@ -568,34 +569,27 @@
           <w:b w:val="1"/>
           <w:rtl w:val="0"/>
         </w:rPr>
-        <w:t xml:space="preserve">Data Search Page: </w:t>
-      </w:r>
-      <w:r>
-        <w:rPr>
-          <w:i w:val="1"/>
-          <w:rtl w:val="0"/>
-        </w:rPr>
-        <w:t xml:space="preserve">Created a web page for </w:t>
-      </w:r>
-      <w:r>
-        <w:rPr>
-          <w:i w:val="1"/>
+        <w:t xml:space="preserve">Centers of Excellence for Influenza Research and Response (</w:t>
+      </w:r>
+      <w:r>
+        <w:rPr>
+          <w:b w:val="1"/>
           <w:rtl w:val="0"/>
         </w:rPr>
         <w:t xml:space="preserve">CEIRR</w:t>
       </w:r>
       <w:r>
         <w:rPr>
-          <w:i w:val="1"/>
-          <w:rtl w:val="0"/>
-        </w:rPr>
-        <w:t xml:space="preserve">, a NIH center, where users can filter and select from over a million records.</w:t>
-      </w:r>
-      <w:r>
-        <w:rPr>
-          <w:rtl w:val="0"/>
-        </w:rPr>
-        <w:t xml:space="preserve"> Utilized React and Next.js to construct the front-end, and discovered a way to write React code that facilitates crafting complicated user interfaces while retaining code legibility and extendibility. Connected the front-end to a DIFZ back-end API to retrieve partial data, and OpenSearch to populate the data records.</w:t>
+          <w:b w:val="1"/>
+          <w:rtl w:val="0"/>
+        </w:rPr>
+        <w:t xml:space="preserve">) Private Data Search Portal: </w:t>
+      </w:r>
+      <w:r>
+        <w:rPr>
+          <w:rtl w:val="0"/>
+        </w:rPr>
+        <w:t xml:space="preserve">Developed a new version of a visually compelling and highly interactive private NIH data search portal using React.js, Next.js, and Node.js, drawing inspiration from a previous implementation. Users can apply a variety of filters that trigger complete data updates and search over a million records in 30+ project categories.</w:t>
       </w:r>
     </w:p>
     <w:p>
@@ -612,20 +606,13 @@
           <w:b w:val="1"/>
           <w:rtl w:val="0"/>
         </w:rPr>
-        <w:t xml:space="preserve">Parallel Coordinates Website:  </w:t>
-      </w:r>
-      <w:r>
-        <w:rPr>
-          <w:i w:val="1"/>
-          <w:rtl w:val="0"/>
-        </w:rPr>
-        <w:t xml:space="preserve">Developed a website that offers a visual representation of NIH funded projects and their output as a parallel coordinates chart.</w:t>
-      </w:r>
-      <w:r>
-        <w:rPr>
-          <w:rtl w:val="0"/>
-        </w:rPr>
-        <w:t xml:space="preserve"> Researched HiPlot, a Facebook research open source library, and utilized it in combination with React to produce a compelling front-end data visualization. First processed, cleaned and combined multiple CSV data files with Node.js. Finally, deployed the project as an AWS S3 static website.</w:t>
+        <w:t xml:space="preserve">Data Visualization - NLP and Scatter Plots:</w:t>
+      </w:r>
+      <w:r>
+        <w:rPr>
+          <w:rtl w:val="0"/>
+        </w:rPr>
+        <w:t xml:space="preserve">  Built data visualizations to gain insight into how 900+ NIH funded grants, totaling over a billion taxpayer dollars, relate to one another. Performed natural language processing (NLP) in Python on a text field from an Excel dataset. Created HTML files from Ploty graph objects and made the results available on AWS S3 as a lightweight website. </w:t>
       </w:r>
     </w:p>
     <w:p>
@@ -642,26 +629,13 @@
           <w:b w:val="1"/>
           <w:rtl w:val="0"/>
         </w:rPr>
-        <w:t xml:space="preserve">Natural Language Processing (NLP) Scatter Plots:</w:t>
-      </w:r>
-      <w:r>
-        <w:rPr>
-          <w:rtl w:val="0"/>
-        </w:rPr>
-        <w:t xml:space="preserve">  </w:t>
-      </w:r>
-      <w:r>
-        <w:rPr>
-          <w:i w:val="1"/>
-          <w:rtl w:val="0"/>
-        </w:rPr>
-        <w:t xml:space="preserve">Engineered a NLP Python program to process NIH grant award data, collectively representing around one billion dollars in US taxpayer money, to gain valuable insights.</w:t>
-      </w:r>
-      <w:r>
-        <w:rPr>
-          <w:rtl w:val="0"/>
-        </w:rPr>
-        <w:t xml:space="preserve"> Built a series of Python algorithms to extract columns from an Excel file of NIH data and perform various combinations of NLP. Utilized Ploty to generate scatter plots, and created / deployed a lightweight website with JavaScript, HTML and AWS. </w:t>
+        <w:t xml:space="preserve">Data Visualization - Parallel Coordinates:  </w:t>
+      </w:r>
+      <w:r>
+        <w:rPr>
+          <w:rtl w:val="0"/>
+        </w:rPr>
+        <w:t xml:space="preserve">Processed NIH data with Node.js. Designed and constructed a parallel coordinates chart with HiPlot / React.js to elucidate relationships between size of grants, in dollars, and project output (i.e. patents, publications, clinical trials). Deployed it as a website to AWS S3.</w:t>
       </w:r>
     </w:p>
     <w:p>
@@ -672,40 +646,25 @@
         </w:numPr>
         <w:spacing w:line="360" w:lineRule="auto"/>
         <w:ind w:left="720" w:hanging="360"/>
-        <w:rPr>
-          <w:b w:val="1"/>
-        </w:rPr>
-      </w:pPr>
-      <w:r>
-        <w:rPr>
-          <w:b w:val="1"/>
-          <w:rtl w:val="0"/>
-        </w:rPr>
-        <w:t xml:space="preserve">Automated Node.js Tool:  </w:t>
-      </w:r>
-      <w:r>
-        <w:rPr>
-          <w:i w:val="1"/>
-          <w:rtl w:val="0"/>
-        </w:rPr>
-        <w:t xml:space="preserve">Saved the company thousands of dollars by writing a software program to automate collection of Section 508 (federal law that mandates website accessibility for people with disabilities) alerts from web pages.</w:t>
-      </w:r>
-      <w:r>
-        <w:rPr>
-          <w:rtl w:val="0"/>
-        </w:rPr>
-        <w:t xml:space="preserve"> Created a Node.js / JavaScript program that uses Puppeteer, to administer a headless (code based) version of Chrome, and ANDI, a tool that generates Section 508 alerts. It takes URLs as input and outputs a PDF report of the combined data from all visited pages.</w:t>
-      </w:r>
-      <w:r>
-        <w:rPr>
-          <w:rtl w:val="0"/>
-        </w:rPr>
-      </w:r>
-    </w:p>
-    <w:p>
-      <w:pPr>
-        <w:spacing w:line="360" w:lineRule="auto"/>
-        <w:ind w:left="720" w:firstLine="0"/>
+      </w:pPr>
+      <w:r>
+        <w:rPr>
+          <w:b w:val="1"/>
+          <w:rtl w:val="0"/>
+        </w:rPr>
+        <w:t xml:space="preserve">Flu Hub:  </w:t>
+      </w:r>
+      <w:r>
+        <w:rPr>
+          <w:rtl w:val="0"/>
+        </w:rPr>
+        <w:t xml:space="preserve">Engineered a new informational NIH public website on a deadline. Utilized React.js, Next.js and Node.js to craft 8 pages full of content stored in Strapi.js, a headless content management system (CMS). Configured all pages to have adaptive CSS to provide excellent user experiences on mobile, tablet and desktop. Produced AWS CloudFormation templates, Dockerfiles and performed all AWS ECS deployments.</w:t>
+      </w:r>
+    </w:p>
+    <w:p>
+      <w:pPr>
+        <w:spacing w:line="360" w:lineRule="auto"/>
+        <w:ind w:left="0" w:firstLine="0"/>
         <w:rPr>
           <w:sz w:val="16"/>
           <w:szCs w:val="16"/>
@@ -782,8 +741,8 @@
         <w:spacing w:line="360" w:lineRule="auto"/>
         <w:rPr>
           <w:i w:val="1"/>
-          <w:sz w:val="4"/>
-          <w:szCs w:val="4"/>
+          <w:sz w:val="10"/>
+          <w:szCs w:val="10"/>
         </w:rPr>
       </w:pPr>
       <w:r>
@@ -804,7 +763,7 @@
           <w:i w:val="1"/>
           <w:rtl w:val="0"/>
         </w:rPr>
-        <w:t xml:space="preserve">Competitive Solutions is a technology company that produces software they own and sell as a subscription service, as well as for various client contracts</w:t>
+        <w:t xml:space="preserve">Competitive Solutions is a technology company that produces in-house software and works on various client contracts</w:t>
       </w:r>
       <w:r>
         <w:rPr>
@@ -819,8 +778,8 @@
         <w:spacing w:line="360" w:lineRule="auto"/>
         <w:rPr>
           <w:i w:val="1"/>
-          <w:sz w:val="4"/>
-          <w:szCs w:val="4"/>
+          <w:sz w:val="16"/>
+          <w:szCs w:val="16"/>
         </w:rPr>
       </w:pPr>
       <w:r>
@@ -924,6 +883,16 @@
         </w:rPr>
         <w:t xml:space="preserve">  Built features to display short IDs on the website. Researched open source solutions. Added an open source library function and configured it to automatically add short IDs to new data. Wrote and executed a Node.js script to add IDs to existing data. Updated React.js website code and Node.js server API routes. </w:t>
       </w:r>
+    </w:p>
+    <w:p>
+      <w:pPr>
+        <w:spacing w:line="360" w:lineRule="auto"/>
+        <w:ind w:left="720" w:firstLine="0"/>
+        <w:rPr>
+          <w:sz w:val="16"/>
+          <w:szCs w:val="16"/>
+        </w:rPr>
+      </w:pPr>
       <w:r>
         <w:rPr>
           <w:rtl w:val="0"/>
@@ -1026,7 +995,10 @@
     <w:p>
       <w:pPr>
         <w:spacing w:line="360" w:lineRule="auto"/>
-        <w:rPr/>
+        <w:rPr>
+          <w:sz w:val="10"/>
+          <w:szCs w:val="10"/>
+        </w:rPr>
       </w:pPr>
       <w:r>
         <w:rPr>
@@ -1108,13 +1080,16 @@
         <w:rPr>
           <w:rtl w:val="0"/>
         </w:rPr>
-        <w:t xml:space="preserve">Personal website featuring a 3D animation and blog   </w:t>
-      </w:r>
-    </w:p>
-    <w:p>
-      <w:pPr>
-        <w:spacing w:line="360" w:lineRule="auto"/>
-        <w:rPr/>
+        <w:t xml:space="preserve">Personal website featuring 3D animation and blog  </w:t>
+      </w:r>
+    </w:p>
+    <w:p>
+      <w:pPr>
+        <w:spacing w:line="360" w:lineRule="auto"/>
+        <w:rPr>
+          <w:sz w:val="10"/>
+          <w:szCs w:val="10"/>
+        </w:rPr>
       </w:pPr>
       <w:r>
         <w:rPr>
@@ -1215,6 +1190,9 @@
     </w:p>
     <w:p>
       <w:pPr>
+        <w:tabs>
+          <w:tab w:val="right" w:leader="none" w:pos="10800"/>
+        </w:tabs>
         <w:spacing w:line="360" w:lineRule="auto"/>
         <w:rPr>
           <w:b w:val="1"/>
@@ -1262,20 +1240,31 @@
       </w:r>
       <w:r>
         <w:rPr>
-          <w:rtl w:val="0"/>
-        </w:rPr>
-        <w:t xml:space="preserve">   2019  </w:t>
-      </w:r>
-      <w:r>
-        <w:rPr>
-          <w:b w:val="1"/>
-          <w:rtl w:val="0"/>
-        </w:rPr>
-        <w:t xml:space="preserve">                                                                                                  </w:t>
-      </w:r>
-    </w:p>
-    <w:p>
-      <w:pPr>
+          <w:b w:val="1"/>
+          <w:rtl w:val="0"/>
+        </w:rPr>
+        <w:t xml:space="preserve"> </w:t>
+        <w:tab/>
+      </w:r>
+      <w:r>
+        <w:rPr>
+          <w:rtl w:val="0"/>
+        </w:rPr>
+        <w:t xml:space="preserve">2019  </w:t>
+      </w:r>
+      <w:r>
+        <w:rPr>
+          <w:b w:val="1"/>
+          <w:rtl w:val="0"/>
+        </w:rPr>
+        <w:t xml:space="preserve">                                                                                            </w:t>
+      </w:r>
+    </w:p>
+    <w:p>
+      <w:pPr>
+        <w:tabs>
+          <w:tab w:val="right" w:leader="none" w:pos="10800"/>
+        </w:tabs>
         <w:spacing w:line="360" w:lineRule="auto"/>
         <w:rPr/>
       </w:pPr>
@@ -1290,8 +1279,20 @@
         <w:rPr>
           <w:rtl w:val="0"/>
         </w:rPr>
-        <w:t xml:space="preserve"> M.A. in Philosophy                                                                                          2016               </w:t>
-      </w:r>
+        <w:t xml:space="preserve"> M.A. in Philosophy        </w:t>
+        <w:tab/>
+        <w:t xml:space="preserve">2016</w:t>
+      </w:r>
+    </w:p>
+    <w:p>
+      <w:pPr>
+        <w:tabs>
+          <w:tab w:val="right" w:leader="none" w:pos="10800"/>
+        </w:tabs>
+        <w:spacing w:line="360" w:lineRule="auto"/>
+        <w:ind w:right="0"/>
+        <w:rPr/>
+      </w:pPr>
       <w:r>
         <w:rPr>
           <w:b w:val="1"/>
@@ -1303,7 +1304,9 @@
         <w:rPr>
           <w:rtl w:val="0"/>
         </w:rPr>
-        <w:t xml:space="preserve"> B.A. in Neuroscience                                                                              2015</w:t>
+        <w:t xml:space="preserve"> B.A. in Neuroscience  </w:t>
+        <w:tab/>
+        <w:t xml:space="preserve">2015</w:t>
       </w:r>
     </w:p>
     <w:sectPr>

</xml_diff>

<commit_message>
update size of resume links on the website and resumes themselves
</commit_message>
<xml_diff>
--- a/frontend/public/Mike_Barberry_Resume.docx
+++ b/frontend/public/Mike_Barberry_Resume.docx
@@ -51,14 +51,14 @@
             <w:color w:val="1155cc"/>
             <w:rtl w:val="0"/>
           </w:rPr>
-          <w:t xml:space="preserve">mbarberry15@gmail.com</w:t>
+          <w:t xml:space="preserve">mikebarberry@protonmail.com</w:t>
         </w:r>
       </w:hyperlink>
       <w:r>
         <w:rPr>
           <w:rtl w:val="0"/>
         </w:rPr>
-        <w:t xml:space="preserve">   |   (971) 977-2927</w:t>
+        <w:t xml:space="preserve">  |  (971) 977-2927</w:t>
       </w:r>
       <w:r>
         <w:rPr>
@@ -86,7 +86,7 @@
         <w:rPr>
           <w:rtl w:val="0"/>
         </w:rPr>
-        <w:t xml:space="preserve">   |   </w:t>
+        <w:t xml:space="preserve">  |  </w:t>
       </w:r>
       <w:hyperlink r:id="rId8">
         <w:r>
@@ -108,8 +108,8 @@
       <w:pPr>
         <w:spacing w:line="360" w:lineRule="auto"/>
         <w:rPr>
-          <w:sz w:val="10"/>
-          <w:szCs w:val="10"/>
+          <w:sz w:val="16"/>
+          <w:szCs w:val="16"/>
         </w:rPr>
       </w:pPr>
       <w:r>
@@ -142,8 +142,8 @@
       <w:pPr>
         <w:spacing w:line="360" w:lineRule="auto"/>
         <w:rPr>
-          <w:sz w:val="10"/>
-          <w:szCs w:val="10"/>
+          <w:sz w:val="16"/>
+          <w:szCs w:val="16"/>
         </w:rPr>
       </w:pPr>
       <w:r>
@@ -161,7 +161,7 @@
         <w:rPr>
           <w:rtl w:val="0"/>
         </w:rPr>
-        <w:t xml:space="preserve">Experienced engineer adept at consistently delivering reliable software from tenuous requirements on tight deadlines, using diverse technologies. Accomplished problem-solver with sharp intuition and ability to empathize with stakeholder perspectives. </w:t>
+        <w:t xml:space="preserve">Experienced engineer adept at consistently delivering reliable software from tenuous requirements on tight deadlines, using diverse technologies. Accomplished problem solver with sharp intuition and ability to empathize with stakeholder perspectives. </w:t>
       </w:r>
     </w:p>
     <w:p>
@@ -185,23 +185,17 @@
         </w:pBdr>
         <w:spacing w:line="360" w:lineRule="auto"/>
         <w:jc w:val="center"/>
-        <w:rPr/>
-      </w:pPr>
-      <w:r>
-        <w:rPr>
-          <w:rtl w:val="0"/>
-        </w:rPr>
-        <w:t xml:space="preserve">TECHNICAL SKILLS</w:t>
-      </w:r>
-    </w:p>
-    <w:p>
-      <w:pPr>
-        <w:spacing w:line="360" w:lineRule="auto"/>
         <w:rPr>
           <w:sz w:val="4"/>
           <w:szCs w:val="4"/>
         </w:rPr>
       </w:pPr>
+      <w:r>
+        <w:rPr>
+          <w:rtl w:val="0"/>
+        </w:rPr>
+        <w:t xml:space="preserve">TECHNICAL SKILLS</w:t>
+      </w:r>
       <w:r>
         <w:rPr>
           <w:rtl w:val="0"/>
@@ -243,7 +237,7 @@
         <w:rPr>
           <w:rtl w:val="0"/>
         </w:rPr>
-        <w:t xml:space="preserve">Python,  JavaScript,  HTML/CSS,  SQL,  MongoDB QL,  Bash,  Go</w:t>
+        <w:t xml:space="preserve">JavaScript,  Python,  Bash,  HTML / CSS,  SQL,  MongoDB QL,  Go</w:t>
       </w:r>
     </w:p>
     <w:p>
@@ -262,7 +256,7 @@
         <w:rPr>
           <w:rtl w:val="0"/>
         </w:rPr>
-        <w:t xml:space="preserve">  Node.js,  React.js,  Next.js,  TypeScript,  Express.js,  Strapi.js,  Puppeteer,  Vue.js,  D3,  Three.js,  Plotly,  Pygame,  Sklearn,  Pandas,  NumPy</w:t>
+        <w:t xml:space="preserve">  React.js,  Next.js,  Node.js,  TypeScript,  Express.js,  Strapi.js,  Puppeteer,  Vue.js  D3,  Three.js,  Plotly,  Pygame,  Sklearn,  Pandas,  NumPy</w:t>
       </w:r>
     </w:p>
     <w:p>
@@ -284,7 +278,7 @@
         <w:rPr>
           <w:rtl w:val="0"/>
         </w:rPr>
-        <w:t xml:space="preserve">  AWS (API Gateway,  CloudFormation,  CloudFront,  ECS,  ECR,  IAM,  Lambda,  Route53,  S3,  SES,  SSM,  etc.),  Docker,  Git,  Nginx,  Unix / Linux</w:t>
+        <w:t xml:space="preserve">  AWS (API Gateway,  CloudFormation,  CloudFront,  ECS,  ECR,  IAM,  Lambda,  Route53,  S3, SAM,  SES,  SSM,  etc.),  Docker,  Git,  Nginx,  Unix / Linux</w:t>
       </w:r>
       <w:r>
         <w:rPr>
@@ -367,21 +361,6 @@
         <w:spacing w:line="360" w:lineRule="auto"/>
         <w:rPr>
           <w:b w:val="1"/>
-          <w:sz w:val="4"/>
-          <w:szCs w:val="4"/>
-        </w:rPr>
-      </w:pPr>
-      <w:r>
-        <w:rPr>
-          <w:rtl w:val="0"/>
-        </w:rPr>
-      </w:r>
-    </w:p>
-    <w:p>
-      <w:pPr>
-        <w:spacing w:line="360" w:lineRule="auto"/>
-        <w:rPr>
-          <w:b w:val="1"/>
           <w:sz w:val="6"/>
           <w:szCs w:val="6"/>
         </w:rPr>
@@ -546,13 +525,13 @@
           <w:b w:val="1"/>
           <w:rtl w:val="0"/>
         </w:rPr>
-        <w:t xml:space="preserve">Automated Tool:  </w:t>
-      </w:r>
-      <w:r>
-        <w:rPr>
-          <w:rtl w:val="0"/>
-        </w:rPr>
-        <w:t xml:space="preserve">Created an automated Node.js tool to collect and report website compliance with Section 508, a section of the Rehabilitation Act of 1973 that mandates accessibility for electronic and information technology used by federal agencies. The program will work on any website. It uses Puppeteer, a code-based version of Chrome, to automatically visit URLs, click, hover, etc., and collect compliance data. Saved the company thousands of dollars that were being paid to a similar third party subscription service.</w:t>
+        <w:t xml:space="preserve">Flu Hub:  </w:t>
+      </w:r>
+      <w:r>
+        <w:rPr>
+          <w:rtl w:val="0"/>
+        </w:rPr>
+        <w:t xml:space="preserve">Engineered a new informational NIH public website on a deadline. Utilized React.js, Next.js and Node.js to craft 8 pages full of content stored in Strapi.js, a headless content management system (CMS). Configured all pages to have adaptive CSS to provide excellent user experiences on mobile, tablet and desktop. Produced AWS CloudFormation templates, Dockerfiles and performed all AWS ECS deployments.</w:t>
       </w:r>
     </w:p>
     <w:p>
@@ -606,13 +585,13 @@
           <w:b w:val="1"/>
           <w:rtl w:val="0"/>
         </w:rPr>
-        <w:t xml:space="preserve">Data Visualization - NLP and Scatter Plots:</w:t>
-      </w:r>
-      <w:r>
-        <w:rPr>
-          <w:rtl w:val="0"/>
-        </w:rPr>
-        <w:t xml:space="preserve">  Built data visualizations to gain insight into how 900+ NIH funded grants, totaling over a billion taxpayer dollars, relate to one another. Performed natural language processing (NLP) in Python on a text field from an Excel dataset. Created HTML files from Ploty graph objects and made the results available on AWS S3 as a lightweight website. </w:t>
+        <w:t xml:space="preserve">Data Visualization - Parallel Coordinates:  </w:t>
+      </w:r>
+      <w:r>
+        <w:rPr>
+          <w:rtl w:val="0"/>
+        </w:rPr>
+        <w:t xml:space="preserve">Processed NIH data with Node.js. Designed and constructed a parallel coordinates chart with HiPlot / React.js to elucidate relationships between size of grants, in dollars, and project output (i.e. patents, publications, clinical trials). Deployed it as a website to AWS S3.</w:t>
       </w:r>
     </w:p>
     <w:p>
@@ -629,13 +608,13 @@
           <w:b w:val="1"/>
           <w:rtl w:val="0"/>
         </w:rPr>
-        <w:t xml:space="preserve">Data Visualization - Parallel Coordinates:  </w:t>
-      </w:r>
-      <w:r>
-        <w:rPr>
-          <w:rtl w:val="0"/>
-        </w:rPr>
-        <w:t xml:space="preserve">Processed NIH data with Node.js. Designed and constructed a parallel coordinates chart with HiPlot / React.js to elucidate relationships between size of grants, in dollars, and project output (i.e. patents, publications, clinical trials). Deployed it as a website to AWS S3.</w:t>
+        <w:t xml:space="preserve">Data Visualization - NLP and Scatter Plots:</w:t>
+      </w:r>
+      <w:r>
+        <w:rPr>
+          <w:rtl w:val="0"/>
+        </w:rPr>
+        <w:t xml:space="preserve">  Built data visualizations to gain insight into how 900+ NIH funded grants, totaling over a billion taxpayer dollars, relate to one another. Performed natural language processing (NLP) in Python on a text field from an Excel dataset. Created HTML files from Ploty graph objects and made the results available on AWS S3 as a lightweight website. </w:t>
       </w:r>
     </w:p>
     <w:p>
@@ -646,25 +625,28 @@
         </w:numPr>
         <w:spacing w:line="360" w:lineRule="auto"/>
         <w:ind w:left="720" w:hanging="360"/>
-      </w:pPr>
-      <w:r>
-        <w:rPr>
-          <w:b w:val="1"/>
-          <w:rtl w:val="0"/>
-        </w:rPr>
-        <w:t xml:space="preserve">Flu Hub:  </w:t>
-      </w:r>
-      <w:r>
-        <w:rPr>
-          <w:rtl w:val="0"/>
-        </w:rPr>
-        <w:t xml:space="preserve">Engineered a new informational NIH public website on a deadline. Utilized React.js, Next.js and Node.js to craft 8 pages full of content stored in Strapi.js, a headless content management system (CMS). Configured all pages to have adaptive CSS to provide excellent user experiences on mobile, tablet and desktop. Produced AWS CloudFormation templates, Dockerfiles and performed all AWS ECS deployments.</w:t>
-      </w:r>
-    </w:p>
-    <w:p>
-      <w:pPr>
-        <w:spacing w:line="360" w:lineRule="auto"/>
-        <w:ind w:left="0" w:firstLine="0"/>
+        <w:rPr>
+          <w:b w:val="1"/>
+        </w:rPr>
+      </w:pPr>
+      <w:r>
+        <w:rPr>
+          <w:b w:val="1"/>
+          <w:rtl w:val="0"/>
+        </w:rPr>
+        <w:t xml:space="preserve">Automated ANDI Scraper Tool:  </w:t>
+      </w:r>
+      <w:r>
+        <w:rPr>
+          <w:rtl w:val="0"/>
+        </w:rPr>
+        <w:t xml:space="preserve">Created an automated Node.js tool to collect and report website compliance with Section 508, a section of the Rehabilitation Act of 1973 that mandates accessibility for electronic and information technology used by federal agencies. The program will work on any website. It uses Puppeteer, a code-based version of Chrome, to automatically visit URLs, click, hover, etc., and ANDI, a Social Security Administration 508 tool, to collect compliance data. Saved the company thousands of dollars that were being paid to a similar third party subscription service.</w:t>
+      </w:r>
+    </w:p>
+    <w:p>
+      <w:pPr>
+        <w:spacing w:line="360" w:lineRule="auto"/>
+        <w:ind w:left="720" w:firstLine="0"/>
         <w:rPr>
           <w:sz w:val="16"/>
           <w:szCs w:val="16"/>
@@ -818,18 +800,13 @@
           <w:b w:val="1"/>
           <w:rtl w:val="0"/>
         </w:rPr>
-        <w:t xml:space="preserve">Data Sharing with Partner Organization:</w:t>
-      </w:r>
-      <w:r>
-        <w:rPr>
-          <w:rtl w:val="0"/>
-        </w:rPr>
-        <w:t xml:space="preserve">  Implemented method to securely exchange authorized data with a partner organization by creating AWS S3 buckets, AWS IAM permissions and Node.js AWS Lambda functions.</w:t>
-      </w:r>
-      <w:r>
-        <w:rPr>
-          <w:rtl w:val="0"/>
-        </w:rPr>
+        <w:t xml:space="preserve">Nano ID:</w:t>
+      </w:r>
+      <w:r>
+        <w:rPr>
+          <w:rtl w:val="0"/>
+        </w:rPr>
+        <w:t xml:space="preserve">  Built features to display short IDs on the website. Researched open source solutions. Added an open source library function and configured it to automatically add short IDs to new data. Wrote and executed a Node.js script to add IDs to existing data. Updated React.js website code and Node.js server API routes. </w:t>
       </w:r>
     </w:p>
     <w:p>
@@ -840,9 +817,6 @@
         </w:numPr>
         <w:spacing w:line="360" w:lineRule="auto"/>
         <w:ind w:left="720" w:hanging="360"/>
-        <w:rPr>
-          <w:u w:val="none"/>
-        </w:rPr>
       </w:pPr>
       <w:r>
         <w:rPr>
@@ -866,22 +840,19 @@
         </w:numPr>
         <w:spacing w:line="360" w:lineRule="auto"/>
         <w:ind w:left="720" w:hanging="360"/>
-        <w:rPr>
-          <w:u w:val="none"/>
-        </w:rPr>
-      </w:pPr>
-      <w:r>
-        <w:rPr>
-          <w:b w:val="1"/>
-          <w:rtl w:val="0"/>
-        </w:rPr>
-        <w:t xml:space="preserve">NanoID:</w:t>
-      </w:r>
-      <w:r>
-        <w:rPr>
-          <w:rtl w:val="0"/>
-        </w:rPr>
-        <w:t xml:space="preserve">  Built features to display short IDs on the website. Researched open source solutions. Added an open source library function and configured it to automatically add short IDs to new data. Wrote and executed a Node.js script to add IDs to existing data. Updated React.js website code and Node.js server API routes. </w:t>
+      </w:pPr>
+      <w:r>
+        <w:rPr>
+          <w:b w:val="1"/>
+          <w:rtl w:val="0"/>
+        </w:rPr>
+        <w:t xml:space="preserve">Data Sharing with Partner Organization:</w:t>
+      </w:r>
+      <w:r>
+        <w:rPr>
+          <w:rtl w:val="0"/>
+        </w:rPr>
+        <w:t xml:space="preserve">  Implemented method to securely exchange authorized data with a partner organization by creating AWS S3 buckets, AWS IAM permissions and Node.js AWS Lambda functions.</w:t>
       </w:r>
     </w:p>
     <w:p>
@@ -906,38 +877,6 @@
         </w:pBdr>
         <w:spacing w:line="360" w:lineRule="auto"/>
         <w:jc w:val="center"/>
-        <w:rPr/>
-      </w:pPr>
-      <w:r>
-        <w:rPr>
-          <w:rtl w:val="0"/>
-        </w:rPr>
-        <w:t xml:space="preserve"> </w:t>
-      </w:r>
-      <w:r>
-        <w:rPr>
-          <w:rtl w:val="0"/>
-        </w:rPr>
-        <w:t xml:space="preserve">PERSONAL PROJECTS</w:t>
-      </w:r>
-    </w:p>
-    <w:p>
-      <w:pPr>
-        <w:spacing w:line="360" w:lineRule="auto"/>
-        <w:rPr>
-          <w:sz w:val="6"/>
-          <w:szCs w:val="6"/>
-        </w:rPr>
-      </w:pPr>
-      <w:r>
-        <w:rPr>
-          <w:rtl w:val="0"/>
-        </w:rPr>
-      </w:r>
-    </w:p>
-    <w:p>
-      <w:pPr>
-        <w:spacing w:line="360" w:lineRule="auto"/>
         <w:rPr>
           <w:sz w:val="6"/>
           <w:szCs w:val="6"/>
@@ -952,17 +891,103 @@
         <w:rPr>
           <w:rtl w:val="0"/>
         </w:rPr>
+        <w:t xml:space="preserve"> </w:t>
+      </w:r>
+      <w:r>
+        <w:rPr>
+          <w:rtl w:val="0"/>
+        </w:rPr>
+        <w:t xml:space="preserve">PERSONAL PROJECTS</w:t>
+      </w:r>
+      <w:r>
+        <w:rPr>
+          <w:rtl w:val="0"/>
+        </w:rPr>
+      </w:r>
+    </w:p>
+    <w:p>
+      <w:pPr>
+        <w:spacing w:line="360" w:lineRule="auto"/>
+        <w:jc w:val="left"/>
+        <w:rPr>
+          <w:sz w:val="6"/>
+          <w:szCs w:val="6"/>
+        </w:rPr>
+        <w:sectPr>
+          <w:type w:val="continuous"/>
+          <w:pgSz w:h="15840" w:w="12240" w:orient="portrait"/>
+          <w:pgMar w:bottom="288" w:top="288" w:left="720" w:right="720" w:header="144" w:footer="144"/>
+          <w:cols w:equalWidth="0" w:num="1">
+            <w:col w:space="0" w:w="10800"/>
+          </w:cols>
+        </w:sectPr>
+      </w:pPr>
+      <w:r>
+        <w:rPr>
+          <w:rtl w:val="0"/>
+        </w:rPr>
       </w:r>
     </w:p>
     <w:p>
       <w:pPr>
         <w:spacing w:line="360" w:lineRule="auto"/>
         <w:jc w:val="center"/>
-        <w:rPr>
-          <w:b w:val="1"/>
-        </w:rPr>
+        <w:rPr/>
       </w:pPr>
       <w:hyperlink r:id="rId9">
+        <w:r>
+          <w:rPr>
+            <w:b w:val="1"/>
+            <w:color w:val="1155cc"/>
+            <w:rtl w:val="0"/>
+          </w:rPr>
+          <w:t xml:space="preserve">MikeBarberry.com</w:t>
+        </w:r>
+      </w:hyperlink>
+      <w:r>
+        <w:rPr>
+          <w:rtl w:val="0"/>
+        </w:rPr>
+        <w:t xml:space="preserve">  </w:t>
+      </w:r>
+    </w:p>
+    <w:p>
+      <w:pPr>
+        <w:spacing w:line="360" w:lineRule="auto"/>
+        <w:jc w:val="center"/>
+        <w:rPr/>
+      </w:pPr>
+      <w:r>
+        <w:rPr>
+          <w:rtl w:val="0"/>
+        </w:rPr>
+        <w:t xml:space="preserve">Personal website featuring 3D animation and blog  </w:t>
+      </w:r>
+    </w:p>
+    <w:p>
+      <w:pPr>
+        <w:spacing w:line="360" w:lineRule="auto"/>
+        <w:jc w:val="left"/>
+        <w:rPr>
+          <w:sz w:val="10"/>
+          <w:szCs w:val="10"/>
+        </w:rPr>
+      </w:pPr>
+      <w:r>
+        <w:rPr>
+          <w:rtl w:val="0"/>
+        </w:rPr>
+      </w:r>
+    </w:p>
+    <w:p>
+      <w:pPr>
+        <w:spacing w:line="360" w:lineRule="auto"/>
+        <w:jc w:val="center"/>
+        <w:rPr>
+          <w:b w:val="1"/>
+        </w:rPr>
+      </w:pPr>
+      <w:hyperlink r:id="rId10">
         <w:r>
           <w:rPr>
             <w:b w:val="1"/>
@@ -983,63 +1008,14 @@
     <w:p>
       <w:pPr>
         <w:spacing w:line="360" w:lineRule="auto"/>
-        <w:rPr/>
-      </w:pPr>
-      <w:r>
-        <w:rPr>
-          <w:rtl w:val="0"/>
-        </w:rPr>
-        <w:t xml:space="preserve">Multithreaded Python Pygame program about cats  </w:t>
-      </w:r>
-    </w:p>
-    <w:p>
-      <w:pPr>
-        <w:spacing w:line="360" w:lineRule="auto"/>
-        <w:rPr>
-          <w:sz w:val="10"/>
-          <w:szCs w:val="10"/>
-        </w:rPr>
-      </w:pPr>
-      <w:r>
-        <w:rPr>
-          <w:rtl w:val="0"/>
-        </w:rPr>
-      </w:r>
-    </w:p>
-    <w:p>
-      <w:pPr>
-        <w:spacing w:line="360" w:lineRule="auto"/>
         <w:jc w:val="center"/>
         <w:rPr/>
       </w:pPr>
-      <w:hyperlink r:id="rId10">
-        <w:r>
-          <w:rPr>
-            <w:b w:val="1"/>
-            <w:color w:val="1155cc"/>
-            <w:u w:val="single"/>
-            <w:rtl w:val="0"/>
-          </w:rPr>
-          <w:t xml:space="preserve">Go Tasker</w:t>
-        </w:r>
-      </w:hyperlink>
-      <w:r>
-        <w:rPr>
-          <w:rtl w:val="0"/>
-        </w:rPr>
-        <w:t xml:space="preserve">  </w:t>
-      </w:r>
-    </w:p>
-    <w:p>
-      <w:pPr>
-        <w:spacing w:line="360" w:lineRule="auto"/>
-        <w:rPr/>
-      </w:pPr>
-      <w:r>
-        <w:rPr>
-          <w:rtl w:val="0"/>
-        </w:rPr>
-        <w:t xml:space="preserve">To do list website made with Go and Vue.js </w:t>
+      <w:r>
+        <w:rPr>
+          <w:rtl w:val="0"/>
+        </w:rPr>
+        <w:t xml:space="preserve">Multithreaded Python Pygame program about cats  </w:t>
       </w:r>
     </w:p>
     <w:p>
@@ -1048,12 +1024,6 @@
         <w:jc w:val="center"/>
         <w:rPr/>
       </w:pPr>
-      <w:r>
-        <w:rPr>
-          <w:rtl w:val="0"/>
-        </w:rPr>
-        <w:t xml:space="preserve"> </w:t>
-      </w:r>
       <w:hyperlink r:id="rId11">
         <w:r>
           <w:rPr>
@@ -1061,7 +1031,7 @@
             <w:color w:val="1155cc"/>
             <w:rtl w:val="0"/>
           </w:rPr>
-          <w:t xml:space="preserve">MikeBarberry.com</w:t>
+          <w:t xml:space="preserve">Check Battery</w:t>
         </w:r>
       </w:hyperlink>
       <w:r>
@@ -1074,13 +1044,14 @@
     <w:p>
       <w:pPr>
         <w:spacing w:line="360" w:lineRule="auto"/>
+        <w:jc w:val="center"/>
         <w:rPr/>
       </w:pPr>
       <w:r>
         <w:rPr>
           <w:rtl w:val="0"/>
         </w:rPr>
-        <w:t xml:space="preserve">Personal website featuring 3D animation and blog  </w:t>
+        <w:t xml:space="preserve">Helps keep Mac laptop batteries in peak condition</w:t>
       </w:r>
     </w:p>
     <w:p>
@@ -1108,10 +1079,9 @@
           <w:rPr>
             <w:b w:val="1"/>
             <w:color w:val="1155cc"/>
-            <w:u w:val="single"/>
             <w:rtl w:val="0"/>
           </w:rPr>
-          <w:t xml:space="preserve">Quote Generator</w:t>
+          <w:t xml:space="preserve">Go Tasker</w:t>
         </w:r>
       </w:hyperlink>
       <w:r>
@@ -1124,6 +1094,7 @@
     <w:p>
       <w:pPr>
         <w:spacing w:line="360" w:lineRule="auto"/>
+        <w:jc w:val="center"/>
         <w:rPr/>
         <w:sectPr>
           <w:type w:val="continuous"/>
@@ -1139,17 +1110,25 @@
         <w:rPr>
           <w:rtl w:val="0"/>
         </w:rPr>
-        <w:t xml:space="preserve">TV show quote website built with custom elements</w:t>
-      </w:r>
-    </w:p>
-    <w:p>
-      <w:pPr>
-        <w:spacing w:line="360" w:lineRule="auto"/>
-        <w:jc w:val="center"/>
+        <w:t xml:space="preserve">To do list website made with Go and Vue.js</w:t>
+      </w:r>
+    </w:p>
+    <w:p>
+      <w:pPr>
+        <w:spacing w:line="360" w:lineRule="auto"/>
+        <w:jc w:val="left"/>
         <w:rPr>
           <w:sz w:val="16"/>
           <w:szCs w:val="16"/>
         </w:rPr>
+        <w:sectPr>
+          <w:type w:val="continuous"/>
+          <w:pgSz w:h="15840" w:w="12240" w:orient="portrait"/>
+          <w:pgMar w:bottom="288" w:top="288" w:left="720" w:right="720" w:header="144" w:footer="144"/>
+          <w:cols w:equalWidth="0" w:num="1">
+            <w:col w:space="0" w:w="10800"/>
+          </w:cols>
+        </w:sectPr>
       </w:pPr>
       <w:r>
         <w:rPr>
@@ -1170,7 +1149,13 @@
         <w:rPr>
           <w:rtl w:val="0"/>
         </w:rPr>
-        <w:t xml:space="preserve">EDUCATION</w:t>
+        <w:t xml:space="preserve">E</w:t>
+      </w:r>
+      <w:r>
+        <w:rPr>
+          <w:rtl w:val="0"/>
+        </w:rPr>
+        <w:t xml:space="preserve">DUCATION</w:t>
       </w:r>
     </w:p>
     <w:p>

</xml_diff>

<commit_message>
show project card tooltip only until first use, alter size of after cards color bar
</commit_message>
<xml_diff>
--- a/frontend/public/Mike_Barberry_Resume.docx
+++ b/frontend/public/Mike_Barberry_Resume.docx
@@ -1258,13 +1258,13 @@
           <w:b w:val="1"/>
           <w:rtl w:val="0"/>
         </w:rPr>
-        <w:t xml:space="preserve">University College London, </w:t>
-      </w:r>
-      <w:r>
-        <w:rPr>
-          <w:rtl w:val="0"/>
-        </w:rPr>
-        <w:t xml:space="preserve"> M.A. in Philosophy        </w:t>
+        <w:t xml:space="preserve">UCL (University College London), </w:t>
+      </w:r>
+      <w:r>
+        <w:rPr>
+          <w:rtl w:val="0"/>
+        </w:rPr>
+        <w:t xml:space="preserve"> M.A. in Philosophy  </w:t>
         <w:tab/>
         <w:t xml:space="preserve">2016</w:t>
       </w:r>
@@ -1283,7 +1283,7 @@
           <w:b w:val="1"/>
           <w:rtl w:val="0"/>
         </w:rPr>
-        <w:t xml:space="preserve">Indiana University Bloomington, </w:t>
+        <w:t xml:space="preserve">Indiana University - Bloomington, </w:t>
       </w:r>
       <w:r>
         <w:rPr>

</xml_diff>